<commit_message>
Document updated for Secure Text application
</commit_message>
<xml_diff>
--- a/Reference Documents/How to publish web deployment package to IIS.docx
+++ b/Reference Documents/How to publish web deployment package to IIS.docx
@@ -1,6 +1,6 @@
 
 <file path=word/document.xml><?xml version="1.0" encoding="utf-8"?>
-<w:document xmlns:wpc="http://schemas.microsoft.com/office/word/2010/wordprocessingCanvas" xmlns:cx="http://schemas.microsoft.com/office/drawing/2014/chartex" xmlns:cx1="http://schemas.microsoft.com/office/drawing/2015/9/8/chartex" xmlns:cx2="http://schemas.microsoft.com/office/drawing/2015/10/21/chartex" xmlns:cx3="http://schemas.microsoft.com/office/drawing/2016/5/9/chartex" xmlns:cx4="http://schemas.microsoft.com/office/drawing/2016/5/10/chartex" xmlns:cx5="http://schemas.microsoft.com/office/drawing/2016/5/11/chartex" xmlns:cx6="http://schemas.microsoft.com/office/drawing/2016/5/12/chartex" xmlns:cx7="http://schemas.microsoft.com/office/drawing/2016/5/13/chartex" xmlns:cx8="http://schemas.microsoft.com/office/drawing/2016/5/14/chartex" xmlns:mc="http://schemas.openxmlformats.org/markup-compatibility/2006" xmlns:aink="http://schemas.microsoft.com/office/drawing/2016/ink" xmlns:am3d="http://schemas.microsoft.com/office/drawing/2017/model3d" xmlns:o="urn:schemas-microsoft-com:office:office" xmlns:r="http://schemas.openxmlformats.org/officeDocument/2006/relationships" xmlns:m="http://schemas.openxmlformats.org/officeDocument/2006/math" xmlns:v="urn:schemas-microsoft-com:vml" xmlns:wp14="http://schemas.microsoft.com/office/word/2010/wordprocessingDrawing" xmlns:wp="http://schemas.openxmlformats.org/drawingml/2006/wordprocessingDrawing" xmlns:w10="urn:schemas-microsoft-com:office:word" xmlns:w="http://schemas.openxmlformats.org/wordprocessingml/2006/main" xmlns:w14="http://schemas.microsoft.com/office/word/2010/wordml" xmlns:w15="http://schemas.microsoft.com/office/word/2012/wordml" xmlns:w16cex="http://schemas.microsoft.com/office/word/2018/wordml/cex" xmlns:w16cid="http://schemas.microsoft.com/office/word/2016/wordml/cid" xmlns:w16="http://schemas.microsoft.com/office/word/2018/wordml" xmlns:w16se="http://schemas.microsoft.com/office/word/2015/wordml/symex" xmlns:wpg="http://schemas.microsoft.com/office/word/2010/wordprocessingGroup" xmlns:wpi="http://schemas.microsoft.com/office/word/2010/wordprocessingInk" xmlns:wne="http://schemas.microsoft.com/office/word/2006/wordml" xmlns:wps="http://schemas.microsoft.com/office/word/2010/wordprocessingShape" mc:Ignorable="w14 w15 w16se w16cid w16 w16cex wp14">
+<w:document xmlns:wpc="http://schemas.microsoft.com/office/word/2010/wordprocessingCanvas" xmlns:mc="http://schemas.openxmlformats.org/markup-compatibility/2006" xmlns:o="urn:schemas-microsoft-com:office:office" xmlns:r="http://schemas.openxmlformats.org/officeDocument/2006/relationships" xmlns:m="http://schemas.openxmlformats.org/officeDocument/2006/math" xmlns:v="urn:schemas-microsoft-com:vml" xmlns:wp14="http://schemas.microsoft.com/office/word/2010/wordprocessingDrawing" xmlns:wp="http://schemas.openxmlformats.org/drawingml/2006/wordprocessingDrawing" xmlns:w10="urn:schemas-microsoft-com:office:word" xmlns:w="http://schemas.openxmlformats.org/wordprocessingml/2006/main" xmlns:w14="http://schemas.microsoft.com/office/word/2010/wordml" xmlns:w15="http://schemas.microsoft.com/office/word/2012/wordml" xmlns:wpg="http://schemas.microsoft.com/office/word/2010/wordprocessingGroup" xmlns:wpi="http://schemas.microsoft.com/office/word/2010/wordprocessingInk" xmlns:wne="http://schemas.microsoft.com/office/word/2006/wordml" xmlns:wps="http://schemas.microsoft.com/office/word/2010/wordprocessingShape" mc:Ignorable="w14 w15 wp14">
   <w:body>
     <w:p>
       <w:pPr>
@@ -584,13 +584,58 @@
         <w:pStyle w:val="Heading3"/>
       </w:pPr>
       <w:r>
-        <w:t>Enter all parameters value</w:t>
-      </w:r>
-      <w:r>
-        <w:t xml:space="preserve"> will be populated from parameter.xml file if default values set to parameters.</w:t>
-      </w:r>
-    </w:p>
-    <w:p/>
+        <w:t>All parameters</w:t>
+      </w:r>
+      <w:r>
+        <w:t xml:space="preserve"> value</w:t>
+      </w:r>
+      <w:r>
+        <w:t xml:space="preserve"> will be populated from parameter.xml file if default values set to parameters</w:t>
+      </w:r>
+      <w:r>
+        <w:t>, otherwise need to enter all values manually</w:t>
+      </w:r>
+      <w:r>
+        <w:t>.</w:t>
+      </w:r>
+    </w:p>
+    <w:p>
+      <w:pPr>
+        <w:pStyle w:val="Heading3"/>
+      </w:pPr>
+      <w:r>
+        <w:t xml:space="preserve">Encode </w:t>
+      </w:r>
+      <w:proofErr w:type="spellStart"/>
+      <w:r>
+        <w:t>web.config</w:t>
+      </w:r>
+      <w:proofErr w:type="spellEnd"/>
+      <w:r>
+        <w:t xml:space="preserve"> key values using</w:t>
+      </w:r>
+      <w:r>
+        <w:t xml:space="preserve"> </w:t>
+      </w:r>
+      <w:r>
+        <w:t>SecurePassword.exe</w:t>
+      </w:r>
+      <w:r>
+        <w:t xml:space="preserve"> application from </w:t>
+      </w:r>
+      <w:proofErr w:type="spellStart"/>
+      <w:r>
+        <w:t>TextSecurity</w:t>
+      </w:r>
+      <w:proofErr w:type="spellEnd"/>
+      <w:r>
+        <w:t xml:space="preserve"> folder.</w:t>
+      </w:r>
+    </w:p>
+    <w:p>
+      <w:bookmarkStart w:id="0" w:name="_GoBack"/>
+      <w:bookmarkEnd w:id="0"/>
+    </w:p>
     <w:p>
       <w:pPr>
         <w:pStyle w:val="ListParagraph"/>
@@ -654,7 +699,6 @@
         <w:pStyle w:val="Heading3"/>
       </w:pPr>
       <w:r>
-        <w:lastRenderedPageBreak/>
         <w:t>It will deploy application in IIS.</w:t>
       </w:r>
     </w:p>
@@ -721,8 +765,8 @@
 </file>
 
 <file path=word/numbering.xml><?xml version="1.0" encoding="utf-8"?>
-<w:numbering xmlns:wpc="http://schemas.microsoft.com/office/word/2010/wordprocessingCanvas" xmlns:cx="http://schemas.microsoft.com/office/drawing/2014/chartex" xmlns:cx1="http://schemas.microsoft.com/office/drawing/2015/9/8/chartex" xmlns:cx2="http://schemas.microsoft.com/office/drawing/2015/10/21/chartex" xmlns:cx3="http://schemas.microsoft.com/office/drawing/2016/5/9/chartex" xmlns:cx4="http://schemas.microsoft.com/office/drawing/2016/5/10/chartex" xmlns:cx5="http://schemas.microsoft.com/office/drawing/2016/5/11/chartex" xmlns:cx6="http://schemas.microsoft.com/office/drawing/2016/5/12/chartex" xmlns:cx7="http://schemas.microsoft.com/office/drawing/2016/5/13/chartex" xmlns:cx8="http://schemas.microsoft.com/office/drawing/2016/5/14/chartex" xmlns:mc="http://schemas.openxmlformats.org/markup-compatibility/2006" xmlns:aink="http://schemas.microsoft.com/office/drawing/2016/ink" xmlns:am3d="http://schemas.microsoft.com/office/drawing/2017/model3d" xmlns:o="urn:schemas-microsoft-com:office:office" xmlns:r="http://schemas.openxmlformats.org/officeDocument/2006/relationships" xmlns:m="http://schemas.openxmlformats.org/officeDocument/2006/math" xmlns:v="urn:schemas-microsoft-com:vml" xmlns:wp14="http://schemas.microsoft.com/office/word/2010/wordprocessingDrawing" xmlns:wp="http://schemas.openxmlformats.org/drawingml/2006/wordprocessingDrawing" xmlns:w10="urn:schemas-microsoft-com:office:word" xmlns:w="http://schemas.openxmlformats.org/wordprocessingml/2006/main" xmlns:w14="http://schemas.microsoft.com/office/word/2010/wordml" xmlns:w15="http://schemas.microsoft.com/office/word/2012/wordml" xmlns:w16cex="http://schemas.microsoft.com/office/word/2018/wordml/cex" xmlns:w16cid="http://schemas.microsoft.com/office/word/2016/wordml/cid" xmlns:w16="http://schemas.microsoft.com/office/word/2018/wordml" xmlns:w16se="http://schemas.microsoft.com/office/word/2015/wordml/symex" xmlns:wpg="http://schemas.microsoft.com/office/word/2010/wordprocessingGroup" xmlns:wpi="http://schemas.microsoft.com/office/word/2010/wordprocessingInk" xmlns:wne="http://schemas.microsoft.com/office/word/2006/wordml" xmlns:wps="http://schemas.microsoft.com/office/word/2010/wordprocessingShape" mc:Ignorable="w14 w15 w16se w16cid w16 w16cex wp14">
-  <w:abstractNum w:abstractNumId="0" w15:restartNumberingAfterBreak="0">
+<w:numbering xmlns:wpc="http://schemas.microsoft.com/office/word/2010/wordprocessingCanvas" xmlns:mc="http://schemas.openxmlformats.org/markup-compatibility/2006" xmlns:o="urn:schemas-microsoft-com:office:office" xmlns:r="http://schemas.openxmlformats.org/officeDocument/2006/relationships" xmlns:m="http://schemas.openxmlformats.org/officeDocument/2006/math" xmlns:v="urn:schemas-microsoft-com:vml" xmlns:wp14="http://schemas.microsoft.com/office/word/2010/wordprocessingDrawing" xmlns:wp="http://schemas.openxmlformats.org/drawingml/2006/wordprocessingDrawing" xmlns:w10="urn:schemas-microsoft-com:office:word" xmlns:w="http://schemas.openxmlformats.org/wordprocessingml/2006/main" xmlns:w14="http://schemas.microsoft.com/office/word/2010/wordml" xmlns:w15="http://schemas.microsoft.com/office/word/2012/wordml" xmlns:wpg="http://schemas.microsoft.com/office/word/2010/wordprocessingGroup" xmlns:wpi="http://schemas.microsoft.com/office/word/2010/wordprocessingInk" xmlns:wne="http://schemas.microsoft.com/office/word/2006/wordml" xmlns:wps="http://schemas.microsoft.com/office/word/2010/wordprocessingShape" mc:Ignorable="w14 w15 wp14">
+  <w:abstractNum w:abstractNumId="0">
     <w:nsid w:val="0AE645F0"/>
     <w:multiLevelType w:val="hybridMultilevel"/>
     <w:tmpl w:val="28C47532"/>
@@ -811,7 +855,7 @@
       </w:pPr>
     </w:lvl>
   </w:abstractNum>
-  <w:abstractNum w:abstractNumId="1" w15:restartNumberingAfterBreak="0">
+  <w:abstractNum w:abstractNumId="1">
     <w:nsid w:val="1BF423AB"/>
     <w:multiLevelType w:val="hybridMultilevel"/>
     <w:tmpl w:val="28C47532"/>
@@ -900,7 +944,7 @@
       </w:pPr>
     </w:lvl>
   </w:abstractNum>
-  <w:abstractNum w:abstractNumId="2" w15:restartNumberingAfterBreak="0">
+  <w:abstractNum w:abstractNumId="2">
     <w:nsid w:val="1C790466"/>
     <w:multiLevelType w:val="hybridMultilevel"/>
     <w:tmpl w:val="28C47532"/>
@@ -989,7 +1033,7 @@
       </w:pPr>
     </w:lvl>
   </w:abstractNum>
-  <w:abstractNum w:abstractNumId="3" w15:restartNumberingAfterBreak="0">
+  <w:abstractNum w:abstractNumId="3">
     <w:nsid w:val="50A17A70"/>
     <w:multiLevelType w:val="hybridMultilevel"/>
     <w:tmpl w:val="28C47532"/>
@@ -1078,7 +1122,7 @@
       </w:pPr>
     </w:lvl>
   </w:abstractNum>
-  <w:abstractNum w:abstractNumId="4" w15:restartNumberingAfterBreak="0">
+  <w:abstractNum w:abstractNumId="4">
     <w:nsid w:val="5B3A0D1E"/>
     <w:multiLevelType w:val="hybridMultilevel"/>
     <w:tmpl w:val="597C40A6"/>
@@ -1186,7 +1230,7 @@
 </file>
 
 <file path=word/styles.xml><?xml version="1.0" encoding="utf-8"?>
-<w:styles xmlns:mc="http://schemas.openxmlformats.org/markup-compatibility/2006" xmlns:r="http://schemas.openxmlformats.org/officeDocument/2006/relationships" xmlns:w="http://schemas.openxmlformats.org/wordprocessingml/2006/main" xmlns:w14="http://schemas.microsoft.com/office/word/2010/wordml" xmlns:w15="http://schemas.microsoft.com/office/word/2012/wordml" xmlns:w16cex="http://schemas.microsoft.com/office/word/2018/wordml/cex" xmlns:w16cid="http://schemas.microsoft.com/office/word/2016/wordml/cid" xmlns:w16="http://schemas.microsoft.com/office/word/2018/wordml" xmlns:w16se="http://schemas.microsoft.com/office/word/2015/wordml/symex" mc:Ignorable="w14 w15 w16se w16cid w16 w16cex">
+<w:styles xmlns:mc="http://schemas.openxmlformats.org/markup-compatibility/2006" xmlns:r="http://schemas.openxmlformats.org/officeDocument/2006/relationships" xmlns:w="http://schemas.openxmlformats.org/wordprocessingml/2006/main" xmlns:w14="http://schemas.microsoft.com/office/word/2010/wordml" xmlns:w15="http://schemas.microsoft.com/office/word/2012/wordml" mc:Ignorable="w14 w15">
   <w:docDefaults>
     <w:rPrDefault>
       <w:rPr>
@@ -1202,7 +1246,7 @@
       </w:pPr>
     </w:pPrDefault>
   </w:docDefaults>
-  <w:latentStyles w:defLockedState="0" w:defUIPriority="99" w:defSemiHidden="0" w:defUnhideWhenUsed="0" w:defQFormat="0" w:count="376">
+  <w:latentStyles w:defLockedState="0" w:defUIPriority="99" w:defSemiHidden="0" w:defUnhideWhenUsed="0" w:defQFormat="0" w:count="371">
     <w:lsdException w:name="Normal" w:uiPriority="0" w:qFormat="1"/>
     <w:lsdException w:name="heading 1" w:uiPriority="9" w:qFormat="1"/>
     <w:lsdException w:name="heading 2" w:semiHidden="1" w:uiPriority="9" w:unhideWhenUsed="1" w:qFormat="1"/>
@@ -1308,6 +1352,7 @@
     <w:lsdException w:name="HTML Sample" w:semiHidden="1" w:unhideWhenUsed="1"/>
     <w:lsdException w:name="HTML Typewriter" w:semiHidden="1" w:unhideWhenUsed="1"/>
     <w:lsdException w:name="HTML Variable" w:semiHidden="1" w:unhideWhenUsed="1"/>
+    <w:lsdException w:name="Normal Table" w:semiHidden="1" w:unhideWhenUsed="1"/>
     <w:lsdException w:name="annotation subject" w:semiHidden="1" w:unhideWhenUsed="1"/>
     <w:lsdException w:name="No List" w:semiHidden="1" w:unhideWhenUsed="1"/>
     <w:lsdException w:name="Outline List 1" w:semiHidden="1" w:unhideWhenUsed="1"/>
@@ -1350,8 +1395,11 @@
     <w:lsdException w:name="Table Contemporary" w:semiHidden="1" w:unhideWhenUsed="1"/>
     <w:lsdException w:name="Table Elegant" w:semiHidden="1" w:unhideWhenUsed="1"/>
     <w:lsdException w:name="Table Professional" w:semiHidden="1" w:unhideWhenUsed="1"/>
+    <w:lsdException w:name="Table Subtle 1" w:semiHidden="1" w:unhideWhenUsed="1"/>
     <w:lsdException w:name="Table Subtle 2" w:semiHidden="1" w:unhideWhenUsed="1"/>
     <w:lsdException w:name="Table Web 1" w:semiHidden="1" w:unhideWhenUsed="1"/>
+    <w:lsdException w:name="Table Web 2" w:semiHidden="1" w:unhideWhenUsed="1"/>
+    <w:lsdException w:name="Table Web 3" w:semiHidden="1" w:unhideWhenUsed="1"/>
     <w:lsdException w:name="Balloon Text" w:semiHidden="1" w:unhideWhenUsed="1"/>
     <w:lsdException w:name="Table Grid" w:uiPriority="39"/>
     <w:lsdException w:name="Table Theme" w:semiHidden="1" w:unhideWhenUsed="1"/>
@@ -1570,11 +1618,6 @@
     <w:lsdException w:name="List Table 5 Dark Accent 6" w:uiPriority="50"/>
     <w:lsdException w:name="List Table 6 Colorful Accent 6" w:uiPriority="51"/>
     <w:lsdException w:name="List Table 7 Colorful Accent 6" w:uiPriority="52"/>
-    <w:lsdException w:name="Mention" w:semiHidden="1" w:unhideWhenUsed="1"/>
-    <w:lsdException w:name="Smart Hyperlink" w:semiHidden="1" w:unhideWhenUsed="1"/>
-    <w:lsdException w:name="Hashtag" w:semiHidden="1" w:unhideWhenUsed="1"/>
-    <w:lsdException w:name="Unresolved Mention" w:semiHidden="1" w:unhideWhenUsed="1"/>
-    <w:lsdException w:name="Smart Link" w:semiHidden="1" w:unhideWhenUsed="1"/>
   </w:latentStyles>
   <w:style w:type="paragraph" w:default="1" w:styleId="Normal">
     <w:name w:val="Normal"/>
@@ -2026,7 +2069,7 @@
 </file>
 
 <file path=customXml/itemProps1.xml><?xml version="1.0" encoding="utf-8"?>
-<ds:datastoreItem xmlns:ds="http://schemas.openxmlformats.org/officeDocument/2006/customXml" ds:itemID="{B2E438B0-50DB-4E66-A13C-DDA31B33F727}">
+<ds:datastoreItem xmlns:ds="http://schemas.openxmlformats.org/officeDocument/2006/customXml" ds:itemID="{69CFF422-1756-4F3A-9899-67D0B065F26C}">
   <ds:schemaRefs>
     <ds:schemaRef ds:uri="http://schemas.openxmlformats.org/officeDocument/2006/bibliography"/>
   </ds:schemaRefs>

</xml_diff>